<commit_message>
feat(documentation): Update INNOnet API documentation
The INNOnet API documentation has been updated to include the latest changes and improvements to the API. This update ensures that the documentation remains accurate and up-to-date, providing users with the most current information about the API's functionality and capabilities.
</commit_message>
<xml_diff>
--- a/INNOnet_API-Doku_250715.docx
+++ b/INNOnet_API-Doku_250715.docx
@@ -2474,7 +2474,23 @@
           <w:color w:val="auto"/>
           <w:u w:val="none"/>
         </w:rPr>
-        <w:t>Um die Syntax besser zu verstehen: Das Zeichen „[“ steht für abrunden auf die angegebene Anzahl und Zeiteinheit (e.g. 30m) vom Referenzdatum (e.g. now). Also macht now[30m auf die vorherige 30 Minuten abrunden und now[30m+30m, auf die vorherige 30 Minuten abrunden und um weitere 30 Minuten den Zeithorizont in die Zukunft erweitern. (Anmerkung: „now[30m+30m“ erzwingt somit im Gegensatz zum Aufrunden auf die nächsten 30 Minuten („now]30m“), dass bei vollen Halbstunden ohne Rundungsnotwendigkeit das 30 Minuten-Fenster gegeben ist.)</w:t>
+        <w:t>Um die Syntax besser zu verstehen: Das Zeichen „[“ steht für abrunden auf die angegebene Anzahl und Zeiteinheit (e.g. 30m) vom Referenzdatum (e.g. now). Also macht now[30m auf die vorherige 30 Minuten abrunden und now[30m+30m, auf die vorherige 30 Minuten abrunden und um weitere 30 Minuten den Zeithorizont in die Zukunft erweitern. (Anmerkung: „now[30m+30m“ erzwingt somit im Gegensatz zum Aufrunden</w:t>
+      </w:r>
+      <w:r>
+        <w:rPr>
+          <w:rStyle w:val="Hyperlink"/>
+          <w:color w:val="auto"/>
+          <w:u w:val="double"/>
+        </w:rPr>
+        <w:t>f</w:t>
+      </w:r>
+      <w:r>
+        <w:rPr>
+          <w:rStyle w:val="Hyperlink"/>
+          <w:color w:val="auto"/>
+          <w:u w:val="none"/>
+        </w:rPr>
+        <w:t xml:space="preserve"> auf die nächsten 30 Minuten („now]30m“), dass bei vollen Halbstunden ohne Rundungsnotwendigkeit das 30 Minuten-Fenster gegeben ist.)</w:t>
       </w:r>
     </w:p>
     <w:p>

</xml_diff>